<commit_message>
EXISTS and NOT EXISTS
</commit_message>
<xml_diff>
--- a/SQL.docx
+++ b/SQL.docx
@@ -25108,13 +25108,680 @@
       </w:r>
     </w:p>
     <w:p>
+      <w:r>
+        <w:t>ORDER BY LENGTH;</w:t>
+      </w:r>
+    </w:p>
+    <w:p/>
+    <w:p>
+      <w:hyperlink r:id="rId43" w:history="1">
+        <w:r>
+          <w:rPr>
+            <w:rStyle w:val="Hyperlink"/>
+          </w:rPr>
+          <w:t>https://gent.tistory.com/287</w:t>
+        </w:r>
+      </w:hyperlink>
+    </w:p>
+    <w:p/>
+    <w:p>
       <w:pPr>
         <w:rPr>
-          <w:rFonts w:hint="eastAsia"/>
+          <w:b/>
+          <w:bCs/>
         </w:rPr>
       </w:pPr>
       <w:r>
-        <w:t>ORDER BY LENGTH;</w:t>
+        <w:rPr>
+          <w:rFonts w:hint="eastAsia"/>
+          <w:b/>
+          <w:bCs/>
+        </w:rPr>
+        <w:t>E</w:t>
+      </w:r>
+      <w:r>
+        <w:rPr>
+          <w:b/>
+          <w:bCs/>
+        </w:rPr>
+        <w:t xml:space="preserve">XIST </w:t>
+      </w:r>
+      <w:r>
+        <w:rPr>
+          <w:rFonts w:hint="eastAsia"/>
+          <w:b/>
+          <w:bCs/>
+        </w:rPr>
+        <w:t>연산자</w:t>
+      </w:r>
+      <w:r>
+        <w:rPr>
+          <w:rFonts w:hint="eastAsia"/>
+          <w:b/>
+          <w:bCs/>
+        </w:rPr>
+        <w:t xml:space="preserve"> </w:t>
+      </w:r>
+      <w:r>
+        <w:rPr>
+          <w:b/>
+          <w:bCs/>
+        </w:rPr>
+        <w:t xml:space="preserve">:  </w:t>
+      </w:r>
+      <w:r>
+        <w:rPr>
+          <w:rFonts w:hint="eastAsia"/>
+          <w:b/>
+          <w:bCs/>
+        </w:rPr>
+        <w:t>서브쿼리</w:t>
+      </w:r>
+      <w:r>
+        <w:rPr>
+          <w:rFonts w:hint="eastAsia"/>
+          <w:b/>
+          <w:bCs/>
+        </w:rPr>
+        <w:t xml:space="preserve"> </w:t>
+      </w:r>
+      <w:r>
+        <w:rPr>
+          <w:rFonts w:hint="eastAsia"/>
+          <w:b/>
+          <w:bCs/>
+        </w:rPr>
+        <w:t>내에</w:t>
+      </w:r>
+      <w:r>
+        <w:rPr>
+          <w:rFonts w:hint="eastAsia"/>
+          <w:b/>
+          <w:bCs/>
+        </w:rPr>
+        <w:t xml:space="preserve"> </w:t>
+      </w:r>
+      <w:r>
+        <w:rPr>
+          <w:rFonts w:hint="eastAsia"/>
+          <w:b/>
+          <w:bCs/>
+        </w:rPr>
+        <w:t>집합이</w:t>
+      </w:r>
+      <w:r>
+        <w:rPr>
+          <w:rFonts w:hint="eastAsia"/>
+          <w:b/>
+          <w:bCs/>
+        </w:rPr>
+        <w:t xml:space="preserve"> </w:t>
+      </w:r>
+      <w:r>
+        <w:rPr>
+          <w:rFonts w:hint="eastAsia"/>
+          <w:b/>
+          <w:bCs/>
+        </w:rPr>
+        <w:t>존재하는지</w:t>
+      </w:r>
+      <w:r>
+        <w:rPr>
+          <w:rFonts w:hint="eastAsia"/>
+          <w:b/>
+          <w:bCs/>
+        </w:rPr>
+        <w:t xml:space="preserve"> </w:t>
+      </w:r>
+      <w:r>
+        <w:rPr>
+          <w:rFonts w:hint="eastAsia"/>
+          <w:b/>
+          <w:bCs/>
+        </w:rPr>
+        <w:t>존재</w:t>
+      </w:r>
+      <w:r>
+        <w:rPr>
+          <w:rFonts w:hint="eastAsia"/>
+          <w:b/>
+          <w:bCs/>
+        </w:rPr>
+        <w:t xml:space="preserve"> </w:t>
+      </w:r>
+      <w:r>
+        <w:rPr>
+          <w:rFonts w:hint="eastAsia"/>
+          <w:b/>
+          <w:bCs/>
+        </w:rPr>
+        <w:t>여부만</w:t>
+      </w:r>
+      <w:r>
+        <w:rPr>
+          <w:rFonts w:hint="eastAsia"/>
+          <w:b/>
+          <w:bCs/>
+        </w:rPr>
+        <w:t xml:space="preserve"> </w:t>
+      </w:r>
+      <w:r>
+        <w:rPr>
+          <w:rFonts w:hint="eastAsia"/>
+          <w:b/>
+          <w:bCs/>
+        </w:rPr>
+        <w:t>판단한다</w:t>
+      </w:r>
+      <w:r>
+        <w:rPr>
+          <w:rFonts w:hint="eastAsia"/>
+          <w:b/>
+          <w:bCs/>
+        </w:rPr>
+        <w:t>.</w:t>
+      </w:r>
+      <w:r>
+        <w:rPr>
+          <w:b/>
+          <w:bCs/>
+        </w:rPr>
+        <w:t xml:space="preserve"> </w:t>
+      </w:r>
+      <w:r>
+        <w:rPr>
+          <w:rFonts w:hint="eastAsia"/>
+          <w:b/>
+          <w:bCs/>
+        </w:rPr>
+        <w:t>존재</w:t>
+      </w:r>
+      <w:r>
+        <w:rPr>
+          <w:rFonts w:hint="eastAsia"/>
+          <w:b/>
+          <w:bCs/>
+        </w:rPr>
+        <w:t xml:space="preserve"> </w:t>
+      </w:r>
+      <w:r>
+        <w:rPr>
+          <w:rFonts w:hint="eastAsia"/>
+          <w:b/>
+          <w:bCs/>
+        </w:rPr>
+        <w:t>여부만을</w:t>
+      </w:r>
+      <w:r>
+        <w:rPr>
+          <w:rFonts w:hint="eastAsia"/>
+          <w:b/>
+          <w:bCs/>
+        </w:rPr>
+        <w:t xml:space="preserve"> </w:t>
+      </w:r>
+      <w:r>
+        <w:rPr>
+          <w:rFonts w:hint="eastAsia"/>
+          <w:b/>
+          <w:bCs/>
+        </w:rPr>
+        <w:t>판단하므로</w:t>
+      </w:r>
+      <w:r>
+        <w:rPr>
+          <w:rFonts w:hint="eastAsia"/>
+          <w:b/>
+          <w:bCs/>
+        </w:rPr>
+        <w:t xml:space="preserve"> </w:t>
+      </w:r>
+      <w:r>
+        <w:rPr>
+          <w:rFonts w:hint="eastAsia"/>
+          <w:b/>
+          <w:bCs/>
+        </w:rPr>
+        <w:t>연산</w:t>
+      </w:r>
+      <w:r>
+        <w:rPr>
+          <w:rFonts w:hint="eastAsia"/>
+          <w:b/>
+          <w:bCs/>
+        </w:rPr>
+        <w:t xml:space="preserve"> </w:t>
+      </w:r>
+      <w:r>
+        <w:rPr>
+          <w:rFonts w:hint="eastAsia"/>
+          <w:b/>
+          <w:bCs/>
+        </w:rPr>
+        <w:t>시</w:t>
+      </w:r>
+      <w:r>
+        <w:rPr>
+          <w:rFonts w:hint="eastAsia"/>
+          <w:b/>
+          <w:bCs/>
+        </w:rPr>
+        <w:t xml:space="preserve"> </w:t>
+      </w:r>
+      <w:r>
+        <w:rPr>
+          <w:rFonts w:hint="eastAsia"/>
+          <w:b/>
+          <w:bCs/>
+        </w:rPr>
+        <w:t>부하가</w:t>
+      </w:r>
+      <w:r>
+        <w:rPr>
+          <w:rFonts w:hint="eastAsia"/>
+          <w:b/>
+          <w:bCs/>
+        </w:rPr>
+        <w:t xml:space="preserve"> </w:t>
+      </w:r>
+      <w:r>
+        <w:rPr>
+          <w:rFonts w:hint="eastAsia"/>
+          <w:b/>
+          <w:bCs/>
+        </w:rPr>
+        <w:t>줄어든다</w:t>
+      </w:r>
+      <w:r>
+        <w:rPr>
+          <w:rFonts w:hint="eastAsia"/>
+          <w:b/>
+          <w:bCs/>
+        </w:rPr>
+        <w:t>.</w:t>
+      </w:r>
+      <w:r>
+        <w:rPr>
+          <w:b/>
+          <w:bCs/>
+        </w:rPr>
+        <w:t xml:space="preserve"> (</w:t>
+      </w:r>
+      <w:r>
+        <w:rPr>
+          <w:rFonts w:hint="eastAsia"/>
+          <w:b/>
+          <w:bCs/>
+        </w:rPr>
+        <w:t>많이</w:t>
+      </w:r>
+      <w:r>
+        <w:rPr>
+          <w:rFonts w:hint="eastAsia"/>
+          <w:b/>
+          <w:bCs/>
+        </w:rPr>
+        <w:t xml:space="preserve"> </w:t>
+      </w:r>
+      <w:r>
+        <w:rPr>
+          <w:rFonts w:hint="eastAsia"/>
+          <w:b/>
+          <w:bCs/>
+        </w:rPr>
+        <w:t>사용됨</w:t>
+      </w:r>
+      <w:r>
+        <w:rPr>
+          <w:rFonts w:hint="eastAsia"/>
+          <w:b/>
+          <w:bCs/>
+        </w:rPr>
+        <w:t>!</w:t>
+      </w:r>
+      <w:r>
+        <w:rPr>
+          <w:b/>
+          <w:bCs/>
+        </w:rPr>
+        <w:t>!!</w:t>
+      </w:r>
+      <w:r>
+        <w:rPr>
+          <w:rFonts w:hint="eastAsia"/>
+          <w:b/>
+          <w:bCs/>
+        </w:rPr>
+        <w:t>)</w:t>
+      </w:r>
+      <w:r>
+        <w:rPr>
+          <w:b/>
+          <w:bCs/>
+        </w:rPr>
+        <w:t xml:space="preserve"> </w:t>
+      </w:r>
+    </w:p>
+    <w:p>
+      <w:pPr>
+        <w:rPr>
+          <w:rFonts w:hint="eastAsia"/>
+          <w:b/>
+          <w:bCs/>
+        </w:rPr>
+      </w:pPr>
+      <w:r>
+        <w:rPr>
+          <w:rFonts w:hint="eastAsia"/>
+          <w:b/>
+          <w:bCs/>
+        </w:rPr>
+        <w:t>해당</w:t>
+      </w:r>
+      <w:r>
+        <w:rPr>
+          <w:rFonts w:hint="eastAsia"/>
+          <w:b/>
+          <w:bCs/>
+        </w:rPr>
+        <w:t xml:space="preserve"> </w:t>
+      </w:r>
+      <w:r>
+        <w:rPr>
+          <w:rFonts w:hint="eastAsia"/>
+          <w:b/>
+          <w:bCs/>
+        </w:rPr>
+        <w:t>집합이</w:t>
+      </w:r>
+      <w:r>
+        <w:rPr>
+          <w:rFonts w:hint="eastAsia"/>
+          <w:b/>
+          <w:bCs/>
+        </w:rPr>
+        <w:t xml:space="preserve"> </w:t>
+      </w:r>
+      <w:r>
+        <w:rPr>
+          <w:rFonts w:hint="eastAsia"/>
+          <w:b/>
+          <w:bCs/>
+        </w:rPr>
+        <w:t>존재하기만</w:t>
+      </w:r>
+      <w:r>
+        <w:rPr>
+          <w:rFonts w:hint="eastAsia"/>
+          <w:b/>
+          <w:bCs/>
+        </w:rPr>
+        <w:t xml:space="preserve"> </w:t>
+      </w:r>
+      <w:r>
+        <w:rPr>
+          <w:rFonts w:hint="eastAsia"/>
+          <w:b/>
+          <w:bCs/>
+        </w:rPr>
+        <w:t>하면</w:t>
+      </w:r>
+      <w:r>
+        <w:rPr>
+          <w:rFonts w:hint="eastAsia"/>
+          <w:b/>
+          <w:bCs/>
+        </w:rPr>
+        <w:t xml:space="preserve"> </w:t>
+      </w:r>
+      <w:r>
+        <w:rPr>
+          <w:rFonts w:hint="eastAsia"/>
+          <w:b/>
+          <w:bCs/>
+        </w:rPr>
+        <w:t>더이상</w:t>
+      </w:r>
+      <w:r>
+        <w:rPr>
+          <w:rFonts w:hint="eastAsia"/>
+          <w:b/>
+          <w:bCs/>
+        </w:rPr>
+        <w:t xml:space="preserve"> </w:t>
+      </w:r>
+      <w:r>
+        <w:rPr>
+          <w:rFonts w:hint="eastAsia"/>
+          <w:b/>
+          <w:bCs/>
+        </w:rPr>
+        <w:t>연산을</w:t>
+      </w:r>
+      <w:r>
+        <w:rPr>
+          <w:rFonts w:hint="eastAsia"/>
+          <w:b/>
+          <w:bCs/>
+        </w:rPr>
+        <w:t xml:space="preserve"> </w:t>
+      </w:r>
+      <w:r>
+        <w:rPr>
+          <w:rFonts w:hint="eastAsia"/>
+          <w:b/>
+          <w:bCs/>
+        </w:rPr>
+        <w:t>하지</w:t>
+      </w:r>
+      <w:r>
+        <w:rPr>
+          <w:rFonts w:hint="eastAsia"/>
+          <w:b/>
+          <w:bCs/>
+        </w:rPr>
+        <w:t xml:space="preserve"> </w:t>
+      </w:r>
+      <w:r>
+        <w:rPr>
+          <w:rFonts w:hint="eastAsia"/>
+          <w:b/>
+          <w:bCs/>
+        </w:rPr>
+        <w:t>않으므로</w:t>
+      </w:r>
+      <w:r>
+        <w:rPr>
+          <w:rFonts w:hint="eastAsia"/>
+          <w:b/>
+          <w:bCs/>
+        </w:rPr>
+        <w:t xml:space="preserve"> </w:t>
+      </w:r>
+      <w:r>
+        <w:rPr>
+          <w:rFonts w:hint="eastAsia"/>
+          <w:b/>
+          <w:bCs/>
+        </w:rPr>
+        <w:t>성능상</w:t>
+      </w:r>
+      <w:r>
+        <w:rPr>
+          <w:rFonts w:hint="eastAsia"/>
+          <w:b/>
+          <w:bCs/>
+        </w:rPr>
+        <w:t xml:space="preserve"> </w:t>
+      </w:r>
+      <w:r>
+        <w:rPr>
+          <w:rFonts w:hint="eastAsia"/>
+          <w:b/>
+          <w:bCs/>
+        </w:rPr>
+        <w:t>유리</w:t>
+      </w:r>
+    </w:p>
+    <w:p>
+      <w:r>
+        <w:t>SELECT FIRST_NAME, LAST_NAME</w:t>
+      </w:r>
+    </w:p>
+    <w:p>
+      <w:r>
+        <w:t>FROM CUSTOMER C</w:t>
+      </w:r>
+    </w:p>
+    <w:p>
+      <w:r>
+        <w:t>WHERE</w:t>
+      </w:r>
+    </w:p>
+    <w:p>
+      <w:r>
+        <w:t xml:space="preserve">EXIST ( </w:t>
+      </w:r>
+    </w:p>
+    <w:p>
+      <w:pPr>
+        <w:rPr>
+          <w:rFonts w:hint="eastAsia"/>
+        </w:rPr>
+      </w:pPr>
+      <w:r>
+        <w:t>SELECT 1</w:t>
+      </w:r>
+      <w:r>
+        <w:t xml:space="preserve"> //</w:t>
+      </w:r>
+      <w:r>
+        <w:rPr>
+          <w:rFonts w:hint="eastAsia"/>
+        </w:rPr>
+        <w:t>해당</w:t>
+      </w:r>
+      <w:r>
+        <w:rPr>
+          <w:rFonts w:hint="eastAsia"/>
+        </w:rPr>
+        <w:t xml:space="preserve"> </w:t>
+      </w:r>
+      <w:r>
+        <w:rPr>
+          <w:rFonts w:hint="eastAsia"/>
+        </w:rPr>
+        <w:t>조건을</w:t>
+      </w:r>
+      <w:r>
+        <w:rPr>
+          <w:rFonts w:hint="eastAsia"/>
+        </w:rPr>
+        <w:t xml:space="preserve"> </w:t>
+      </w:r>
+      <w:r>
+        <w:rPr>
+          <w:rFonts w:hint="eastAsia"/>
+        </w:rPr>
+        <w:t>만족하면</w:t>
+      </w:r>
+      <w:r>
+        <w:rPr>
+          <w:rFonts w:hint="eastAsia"/>
+        </w:rPr>
+        <w:t xml:space="preserve"> </w:t>
+      </w:r>
+      <w:r>
+        <w:t>1</w:t>
+      </w:r>
+      <w:r>
+        <w:rPr>
+          <w:rFonts w:hint="eastAsia"/>
+        </w:rPr>
+        <w:t>을</w:t>
+      </w:r>
+      <w:r>
+        <w:rPr>
+          <w:rFonts w:hint="eastAsia"/>
+        </w:rPr>
+        <w:t xml:space="preserve"> </w:t>
+      </w:r>
+      <w:r>
+        <w:rPr>
+          <w:rFonts w:hint="eastAsia"/>
+        </w:rPr>
+        <w:t>반환한다</w:t>
+      </w:r>
+      <w:r>
+        <w:rPr>
+          <w:rFonts w:hint="eastAsia"/>
+        </w:rPr>
+        <w:t>.</w:t>
+      </w:r>
+      <w:r>
+        <w:t xml:space="preserve"> TRUE(1)</w:t>
+      </w:r>
+      <w:r>
+        <w:rPr>
+          <w:rFonts w:hint="eastAsia"/>
+        </w:rPr>
+        <w:t>면</w:t>
+      </w:r>
+      <w:r>
+        <w:rPr>
+          <w:rFonts w:hint="eastAsia"/>
+        </w:rPr>
+        <w:t xml:space="preserve"> </w:t>
+      </w:r>
+      <w:r>
+        <w:rPr>
+          <w:rFonts w:hint="eastAsia"/>
+        </w:rPr>
+        <w:t>메인쿼리를</w:t>
+      </w:r>
+      <w:r>
+        <w:rPr>
+          <w:rFonts w:hint="eastAsia"/>
+        </w:rPr>
+        <w:t xml:space="preserve"> </w:t>
+      </w:r>
+      <w:r>
+        <w:rPr>
+          <w:rFonts w:hint="eastAsia"/>
+        </w:rPr>
+        <w:t>실행한다</w:t>
+      </w:r>
+      <w:r>
+        <w:rPr>
+          <w:rFonts w:hint="eastAsia"/>
+        </w:rPr>
+        <w:t>.</w:t>
+      </w:r>
+    </w:p>
+    <w:p>
+      <w:r>
+        <w:lastRenderedPageBreak/>
+        <w:t>FROM PAYMENT P</w:t>
+      </w:r>
+    </w:p>
+    <w:p>
+      <w:r>
+        <w:t>WHERE P.CUSTOMER_ID = C.CUSTOMER_ID</w:t>
+      </w:r>
+    </w:p>
+    <w:p>
+      <w:r>
+        <w:t>AND P.AMOUNT &gt; 11 )</w:t>
+      </w:r>
+    </w:p>
+    <w:p>
+      <w:pPr>
+        <w:rPr>
+          <w:rFonts w:hint="eastAsia"/>
+        </w:rPr>
+      </w:pPr>
+      <w:r>
+        <w:t>ORDER BY FIRST_NAME, LAST_NAME;</w:t>
       </w:r>
     </w:p>
     <w:sectPr>
@@ -25957,12 +26624,23 @@
     <w:name w:val="Hyperlink"/>
     <w:basedOn w:val="DefaultParagraphFont"/>
     <w:uiPriority w:val="99"/>
-    <w:semiHidden/>
     <w:unhideWhenUsed/>
     <w:rsid w:val="00A46D67"/>
     <w:rPr>
       <w:color w:val="0000FF"/>
       <w:u w:val="single"/>
+    </w:rPr>
+  </w:style>
+  <w:style w:type="character" w:styleId="UnresolvedMention">
+    <w:name w:val="Unresolved Mention"/>
+    <w:basedOn w:val="DefaultParagraphFont"/>
+    <w:uiPriority w:val="99"/>
+    <w:semiHidden/>
+    <w:unhideWhenUsed/>
+    <w:rsid w:val="00712206"/>
+    <w:rPr>
+      <w:color w:val="605E5C"/>
+      <w:shd w:val="clear" w:color="auto" w:fill="E1DFDD"/>
     </w:rPr>
   </w:style>
 </w:styles>

</xml_diff>